<commit_message>
更新学习任务 最近杂事多没有学习...2021-10-17 Signed-off-by: lzkmeet599 <511353271@qq.com>
</commit_message>
<xml_diff>
--- a/红日靶场(一)渗透.docx
+++ b/红日靶场(一)渗透.docx
@@ -760,6 +760,26 @@
         <w:rPr>
           <w:rFonts w:hint="eastAsia"/>
         </w:rPr>
+        <w:t>密码</w:t>
+      </w:r>
+      <w:r>
+        <w:rPr>
+          <w:rFonts w:hint="eastAsia"/>
+        </w:rPr>
+        <w:t xml:space="preserve"> hongrisec</w:t>
+      </w:r>
+      <w:r>
+        <w:t>@2019</w:t>
+      </w:r>
+    </w:p>
+    <w:p>
+      <w:pPr>
+        <w:ind w:firstLineChars="0" w:firstLine="0"/>
+      </w:pPr>
+      <w:r>
+        <w:rPr>
+          <w:rFonts w:hint="eastAsia"/>
+        </w:rPr>
         <w:t>扮演角色：</w:t>
       </w:r>
       <w:r>
@@ -807,8 +827,40 @@
         <w:rPr>
           <w:rFonts w:hint="eastAsia"/>
         </w:rPr>
+        <w:t>密码</w:t>
+      </w:r>
+      <w:r>
+        <w:rPr>
+          <w:rFonts w:hint="eastAsia"/>
+        </w:rPr>
+        <w:t xml:space="preserve"> </w:t>
+      </w:r>
+      <w:r>
+        <w:rPr>
+          <w:rFonts w:hint="eastAsia"/>
+        </w:rPr>
+        <w:t>hongrisec</w:t>
+      </w:r>
+      <w:r>
+        <w:t>@2019</w:t>
+      </w:r>
+    </w:p>
+    <w:p>
+      <w:pPr>
+        <w:ind w:firstLineChars="0" w:firstLine="0"/>
+      </w:pPr>
+      <w:r>
+        <w:rPr>
+          <w:rFonts w:hint="eastAsia"/>
+        </w:rPr>
         <w:t>扮演角色：</w:t>
       </w:r>
+      <w:r>
+        <w:rPr>
+          <w:rFonts w:hint="eastAsia"/>
+        </w:rPr>
+        <w:t>域成员</w:t>
+      </w:r>
     </w:p>
     <w:p>
       <w:pPr>
@@ -842,6 +894,26 @@
         <w:rPr>
           <w:rFonts w:hint="eastAsia"/>
         </w:rPr>
+        <w:t>密码</w:t>
+      </w:r>
+      <w:r>
+        <w:rPr>
+          <w:rFonts w:hint="eastAsia"/>
+        </w:rPr>
+        <w:t xml:space="preserve"> Admin</w:t>
+      </w:r>
+      <w:r>
+        <w:t>123</w:t>
+      </w:r>
+    </w:p>
+    <w:p>
+      <w:pPr>
+        <w:ind w:firstLineChars="0" w:firstLine="0"/>
+      </w:pPr>
+      <w:r>
+        <w:rPr>
+          <w:rFonts w:hint="eastAsia"/>
+        </w:rPr>
         <w:t>扮演角色：</w:t>
       </w:r>
       <w:r>
@@ -937,13 +1009,7 @@
         <w:rPr>
           <w:rFonts w:hint="eastAsia"/>
         </w:rPr>
-        <w:t>服务器，先完成外围打点渗透</w:t>
-      </w:r>
-      <w:r>
-        <w:rPr>
-          <w:rFonts w:hint="eastAsia"/>
-        </w:rPr>
-        <w:t>，因此暂时没有域环境。</w:t>
+        <w:t>服务器，先完成外围打点渗透，因此暂时没有域环境。</w:t>
       </w:r>
     </w:p>
     <w:p>
@@ -1179,7 +1245,6 @@
         <w:rPr>
           <w:noProof/>
         </w:rPr>
-        <w:lastRenderedPageBreak/>
         <w:drawing>
           <wp:inline distT="0" distB="0" distL="0" distR="0" wp14:anchorId="61F08F87" wp14:editId="350B1552">
             <wp:extent cx="5274310" cy="1242695"/>
@@ -1752,6 +1817,7 @@
         <w:ind w:firstLineChars="0" w:firstLine="0"/>
       </w:pPr>
       <w:r>
+        <w:lastRenderedPageBreak/>
         <w:t>C:/phpStudy/WWW/l.php</w:t>
       </w:r>
     </w:p>
@@ -1763,7 +1829,6 @@
         <w:rPr>
           <w:rFonts w:hint="eastAsia"/>
         </w:rPr>
-        <w:lastRenderedPageBreak/>
         <w:t>5</w:t>
       </w:r>
       <w:r>
@@ -2338,6 +2403,7 @@
         <w:rPr>
           <w:noProof/>
         </w:rPr>
+        <w:lastRenderedPageBreak/>
         <w:drawing>
           <wp:inline distT="0" distB="0" distL="0" distR="0" wp14:anchorId="1971B605" wp14:editId="4DBADF76">
             <wp:extent cx="5272178" cy="1268233"/>
@@ -2390,7 +2456,6 @@
         <w:rPr>
           <w:noProof/>
         </w:rPr>
-        <w:lastRenderedPageBreak/>
         <w:drawing>
           <wp:inline distT="0" distB="0" distL="0" distR="0" wp14:anchorId="015E8D0B" wp14:editId="20ADC6C4">
             <wp:extent cx="5274310" cy="466725"/>
@@ -2442,9 +2507,6 @@
     <w:p>
       <w:pPr>
         <w:ind w:firstLineChars="0" w:firstLine="0"/>
-        <w:rPr>
-          <w:rFonts w:hint="eastAsia"/>
-        </w:rPr>
       </w:pPr>
     </w:p>
     <w:p>
@@ -2495,9 +2557,6 @@
     <w:p>
       <w:pPr>
         <w:ind w:firstLineChars="0" w:firstLine="0"/>
-        <w:rPr>
-          <w:rFonts w:hint="eastAsia"/>
-        </w:rPr>
       </w:pPr>
       <w:r>
         <w:t xml:space="preserve">net user </w:t>
@@ -2591,9 +2650,6 @@
     <w:p>
       <w:pPr>
         <w:ind w:firstLineChars="0" w:firstLine="0"/>
-        <w:rPr>
-          <w:rFonts w:hint="eastAsia"/>
-        </w:rPr>
       </w:pPr>
       <w:r>
         <w:rPr>
@@ -2638,9 +2694,6 @@
     <w:p>
       <w:pPr>
         <w:ind w:firstLineChars="0" w:firstLine="0"/>
-        <w:rPr>
-          <w:rFonts w:hint="eastAsia"/>
-        </w:rPr>
       </w:pPr>
       <w:r>
         <w:rPr>
@@ -2731,9 +2784,6 @@
     <w:p>
       <w:pPr>
         <w:ind w:firstLineChars="0" w:firstLine="0"/>
-        <w:rPr>
-          <w:rFonts w:hint="eastAsia"/>
-        </w:rPr>
       </w:pPr>
     </w:p>
     <w:p>
@@ -2955,24 +3005,59 @@
     <w:p>
       <w:pPr>
         <w:ind w:firstLineChars="0" w:firstLine="0"/>
-      </w:pPr>
-    </w:p>
-    <w:p>
-      <w:pPr>
-        <w:ind w:firstLineChars="0" w:firstLine="0"/>
-      </w:pPr>
-    </w:p>
-    <w:p>
-      <w:pPr>
-        <w:ind w:firstLineChars="0" w:firstLine="0"/>
-      </w:pPr>
-    </w:p>
-    <w:p>
-      <w:pPr>
-        <w:ind w:firstLineChars="0" w:firstLine="0"/>
-        <w:rPr>
-          <w:rFonts w:hint="eastAsia"/>
-        </w:rPr>
+        <w:rPr>
+          <w:rFonts w:hint="eastAsia"/>
+        </w:rPr>
+      </w:pPr>
+      <w:r>
+        <w:rPr>
+          <w:rFonts w:hint="eastAsia"/>
+        </w:rPr>
+        <w:t>1</w:t>
+      </w:r>
+      <w:r>
+        <w:t xml:space="preserve"> </w:t>
+      </w:r>
+      <w:r>
+        <w:rPr>
+          <w:rFonts w:hint="eastAsia"/>
+        </w:rPr>
+        <w:t>将服务器</w:t>
+      </w:r>
+      <w:r>
+        <w:rPr>
+          <w:rFonts w:hint="eastAsia"/>
+        </w:rPr>
+        <w:t>shell</w:t>
+      </w:r>
+      <w:r>
+        <w:rPr>
+          <w:rFonts w:hint="eastAsia"/>
+        </w:rPr>
+        <w:t>派生到</w:t>
+      </w:r>
+      <w:proofErr w:type="spellStart"/>
+      <w:r>
+        <w:rPr>
+          <w:rFonts w:hint="eastAsia"/>
+        </w:rPr>
+        <w:t>cobaltstrike</w:t>
+      </w:r>
+      <w:proofErr w:type="spellEnd"/>
+    </w:p>
+    <w:p>
+      <w:pPr>
+        <w:ind w:firstLineChars="0" w:firstLine="0"/>
+      </w:pPr>
+    </w:p>
+    <w:p>
+      <w:pPr>
+        <w:ind w:firstLineChars="0" w:firstLine="0"/>
+      </w:pPr>
+    </w:p>
+    <w:p>
+      <w:pPr>
+        <w:ind w:firstLineChars="0" w:firstLine="0"/>
       </w:pPr>
     </w:p>
     <w:sectPr>

</xml_diff>

<commit_message>
红日靶场一渗透攻击更新 2021-10-26 Signed-off-by: lzkmeet599 <511353271@qq.com>
</commit_message>
<xml_diff>
--- a/红日靶场(一)渗透.docx
+++ b/红日靶场(一)渗透.docx
@@ -833,13 +833,7 @@
         <w:rPr>
           <w:rFonts w:hint="eastAsia"/>
         </w:rPr>
-        <w:t xml:space="preserve"> </w:t>
-      </w:r>
-      <w:r>
-        <w:rPr>
-          <w:rFonts w:hint="eastAsia"/>
-        </w:rPr>
-        <w:t>hongrisec</w:t>
+        <w:t xml:space="preserve"> hongrisec</w:t>
       </w:r>
       <w:r>
         <w:t>@2019</w:t>
@@ -3005,9 +2999,6 @@
     <w:p>
       <w:pPr>
         <w:ind w:firstLineChars="0" w:firstLine="0"/>
-        <w:rPr>
-          <w:rFonts w:hint="eastAsia"/>
-        </w:rPr>
       </w:pPr>
       <w:r>
         <w:rPr>
@@ -3049,24 +3040,375 @@
       <w:pPr>
         <w:ind w:firstLineChars="0" w:firstLine="0"/>
       </w:pPr>
-    </w:p>
-    <w:p>
-      <w:pPr>
-        <w:ind w:firstLineChars="0" w:firstLine="0"/>
-      </w:pPr>
-    </w:p>
-    <w:p>
-      <w:pPr>
-        <w:ind w:firstLineChars="0" w:firstLine="0"/>
+      <w:r>
+        <w:rPr>
+          <w:rFonts w:hint="eastAsia"/>
+        </w:rPr>
+        <w:t>首先启动</w:t>
+      </w:r>
+      <w:proofErr w:type="spellStart"/>
+      <w:r>
+        <w:rPr>
+          <w:rFonts w:hint="eastAsia"/>
+        </w:rPr>
+        <w:t>cobaltstrike</w:t>
+      </w:r>
+      <w:proofErr w:type="spellEnd"/>
+    </w:p>
+    <w:p>
+      <w:pPr>
+        <w:ind w:firstLineChars="0" w:firstLine="0"/>
+      </w:pPr>
+      <w:r>
+        <w:rPr>
+          <w:rFonts w:hint="eastAsia"/>
+        </w:rPr>
+        <w:t>步骤</w:t>
+      </w:r>
+      <w:r>
+        <w:rPr>
+          <w:rFonts w:hint="eastAsia"/>
+        </w:rPr>
+        <w:t>1</w:t>
+      </w:r>
+      <w:r>
+        <w:rPr>
+          <w:rFonts w:hint="eastAsia"/>
+        </w:rPr>
+        <w:t>：启动</w:t>
+      </w:r>
+      <w:proofErr w:type="spellStart"/>
+      <w:r>
+        <w:rPr>
+          <w:rFonts w:hint="eastAsia"/>
+        </w:rPr>
+        <w:t>teamserver</w:t>
+      </w:r>
+      <w:proofErr w:type="spellEnd"/>
+    </w:p>
+    <w:p>
+      <w:pPr>
+        <w:ind w:firstLineChars="0" w:firstLine="0"/>
+      </w:pPr>
+      <w:proofErr w:type="spellStart"/>
+      <w:r>
+        <w:rPr>
+          <w:rFonts w:hint="eastAsia"/>
+        </w:rPr>
+        <w:t>teamserver</w:t>
+      </w:r>
+      <w:proofErr w:type="spellEnd"/>
+      <w:r>
+        <w:t xml:space="preserve"> 192.168.2.1 </w:t>
+      </w:r>
+      <w:r>
+        <w:rPr>
+          <w:rFonts w:hint="eastAsia"/>
+        </w:rPr>
+        <w:t>Admin</w:t>
+      </w:r>
+      <w:r>
+        <w:t>123</w:t>
+      </w:r>
+    </w:p>
+    <w:p>
+      <w:pPr>
+        <w:ind w:firstLineChars="0" w:firstLine="0"/>
+        <w:rPr>
+          <w:rFonts w:hint="eastAsia"/>
+        </w:rPr>
+      </w:pPr>
+      <w:r>
+        <w:rPr>
+          <w:noProof/>
+        </w:rPr>
+        <w:drawing>
+          <wp:inline distT="0" distB="0" distL="0" distR="0" wp14:anchorId="742ADA24" wp14:editId="0564C56D">
+            <wp:extent cx="5274310" cy="662940"/>
+            <wp:effectExtent l="0" t="0" r="2540" b="3810"/>
+            <wp:docPr id="8" name="图片 8" descr="文本&#10;&#10;中度可信度描述已自动生成"/>
+            <wp:cNvGraphicFramePr>
+              <a:graphicFrameLocks xmlns:a="http://schemas.openxmlformats.org/drawingml/2006/main" noChangeAspect="1"/>
+            </wp:cNvGraphicFramePr>
+            <a:graphic xmlns:a="http://schemas.openxmlformats.org/drawingml/2006/main">
+              <a:graphicData uri="http://schemas.openxmlformats.org/drawingml/2006/picture">
+                <pic:pic xmlns:pic="http://schemas.openxmlformats.org/drawingml/2006/picture">
+                  <pic:nvPicPr>
+                    <pic:cNvPr id="8" name="图片 8" descr="文本&#10;&#10;中度可信度描述已自动生成"/>
+                    <pic:cNvPicPr/>
+                  </pic:nvPicPr>
+                  <pic:blipFill>
+                    <a:blip r:embed="rId28"/>
+                    <a:stretch>
+                      <a:fillRect/>
+                    </a:stretch>
+                  </pic:blipFill>
+                  <pic:spPr>
+                    <a:xfrm>
+                      <a:off x="0" y="0"/>
+                      <a:ext cx="5274310" cy="662940"/>
+                    </a:xfrm>
+                    <a:prstGeom prst="rect">
+                      <a:avLst/>
+                    </a:prstGeom>
+                  </pic:spPr>
+                </pic:pic>
+              </a:graphicData>
+            </a:graphic>
+          </wp:inline>
+        </w:drawing>
+      </w:r>
+    </w:p>
+    <w:p>
+      <w:pPr>
+        <w:ind w:firstLineChars="0" w:firstLine="0"/>
+      </w:pPr>
+      <w:r>
+        <w:rPr>
+          <w:rFonts w:hint="eastAsia"/>
+        </w:rPr>
+        <w:t>步骤</w:t>
+      </w:r>
+      <w:r>
+        <w:rPr>
+          <w:rFonts w:hint="eastAsia"/>
+        </w:rPr>
+        <w:t>2</w:t>
+      </w:r>
+      <w:r>
+        <w:rPr>
+          <w:rFonts w:hint="eastAsia"/>
+        </w:rPr>
+        <w:t>：启动</w:t>
+      </w:r>
+      <w:r>
+        <w:rPr>
+          <w:rFonts w:hint="eastAsia"/>
+        </w:rPr>
+        <w:t>start.bat</w:t>
+      </w:r>
+    </w:p>
+    <w:p>
+      <w:pPr>
+        <w:ind w:firstLineChars="0" w:firstLine="0"/>
+      </w:pPr>
+      <w:r>
+        <w:rPr>
+          <w:noProof/>
+        </w:rPr>
+        <w:drawing>
+          <wp:inline distT="0" distB="0" distL="0" distR="0" wp14:anchorId="5BCFE61C" wp14:editId="6816DD58">
+            <wp:extent cx="5274310" cy="460375"/>
+            <wp:effectExtent l="0" t="0" r="2540" b="0"/>
+            <wp:docPr id="17" name="图片 17"/>
+            <wp:cNvGraphicFramePr>
+              <a:graphicFrameLocks xmlns:a="http://schemas.openxmlformats.org/drawingml/2006/main" noChangeAspect="1"/>
+            </wp:cNvGraphicFramePr>
+            <a:graphic xmlns:a="http://schemas.openxmlformats.org/drawingml/2006/main">
+              <a:graphicData uri="http://schemas.openxmlformats.org/drawingml/2006/picture">
+                <pic:pic xmlns:pic="http://schemas.openxmlformats.org/drawingml/2006/picture">
+                  <pic:nvPicPr>
+                    <pic:cNvPr id="1" name=""/>
+                    <pic:cNvPicPr/>
+                  </pic:nvPicPr>
+                  <pic:blipFill>
+                    <a:blip r:embed="rId29"/>
+                    <a:stretch>
+                      <a:fillRect/>
+                    </a:stretch>
+                  </pic:blipFill>
+                  <pic:spPr>
+                    <a:xfrm>
+                      <a:off x="0" y="0"/>
+                      <a:ext cx="5274310" cy="460375"/>
+                    </a:xfrm>
+                    <a:prstGeom prst="rect">
+                      <a:avLst/>
+                    </a:prstGeom>
+                  </pic:spPr>
+                </pic:pic>
+              </a:graphicData>
+            </a:graphic>
+          </wp:inline>
+        </w:drawing>
+      </w:r>
+    </w:p>
+    <w:p>
+      <w:pPr>
+        <w:ind w:firstLineChars="0" w:firstLine="0"/>
+      </w:pPr>
+    </w:p>
+    <w:p>
+      <w:pPr>
+        <w:ind w:firstLineChars="0" w:firstLine="0"/>
+      </w:pPr>
+      <w:r>
+        <w:rPr>
+          <w:rFonts w:hint="eastAsia"/>
+        </w:rPr>
+        <w:t>接着创建</w:t>
+      </w:r>
+      <w:r>
+        <w:rPr>
+          <w:rFonts w:hint="eastAsia"/>
+        </w:rPr>
+        <w:t>window</w:t>
+      </w:r>
+      <w:r>
+        <w:rPr>
+          <w:rFonts w:hint="eastAsia"/>
+        </w:rPr>
+        <w:t>系统的</w:t>
+      </w:r>
+      <w:r>
+        <w:rPr>
+          <w:rFonts w:hint="eastAsia"/>
+        </w:rPr>
+        <w:t>exe</w:t>
+      </w:r>
+      <w:r>
+        <w:rPr>
+          <w:rFonts w:hint="eastAsia"/>
+        </w:rPr>
+        <w:t>可执行后门文件</w:t>
+      </w:r>
+    </w:p>
+    <w:p>
+      <w:pPr>
+        <w:ind w:firstLineChars="0" w:firstLine="0"/>
+      </w:pPr>
+      <w:r>
+        <w:rPr>
+          <w:noProof/>
+        </w:rPr>
+        <w:drawing>
+          <wp:inline distT="0" distB="0" distL="0" distR="0" wp14:anchorId="5798B5FE" wp14:editId="60E4D353">
+            <wp:extent cx="5274310" cy="571500"/>
+            <wp:effectExtent l="0" t="0" r="2540" b="0"/>
+            <wp:docPr id="20" name="图片 20"/>
+            <wp:cNvGraphicFramePr>
+              <a:graphicFrameLocks xmlns:a="http://schemas.openxmlformats.org/drawingml/2006/main" noChangeAspect="1"/>
+            </wp:cNvGraphicFramePr>
+            <a:graphic xmlns:a="http://schemas.openxmlformats.org/drawingml/2006/main">
+              <a:graphicData uri="http://schemas.openxmlformats.org/drawingml/2006/picture">
+                <pic:pic xmlns:pic="http://schemas.openxmlformats.org/drawingml/2006/picture">
+                  <pic:nvPicPr>
+                    <pic:cNvPr id="1" name=""/>
+                    <pic:cNvPicPr/>
+                  </pic:nvPicPr>
+                  <pic:blipFill>
+                    <a:blip r:embed="rId30"/>
+                    <a:stretch>
+                      <a:fillRect/>
+                    </a:stretch>
+                  </pic:blipFill>
+                  <pic:spPr>
+                    <a:xfrm>
+                      <a:off x="0" y="0"/>
+                      <a:ext cx="5274310" cy="571500"/>
+                    </a:xfrm>
+                    <a:prstGeom prst="rect">
+                      <a:avLst/>
+                    </a:prstGeom>
+                  </pic:spPr>
+                </pic:pic>
+              </a:graphicData>
+            </a:graphic>
+          </wp:inline>
+        </w:drawing>
+      </w:r>
+    </w:p>
+    <w:p>
+      <w:pPr>
+        <w:ind w:firstLineChars="0" w:firstLine="0"/>
+      </w:pPr>
+      <w:proofErr w:type="gramStart"/>
+      <w:r>
+        <w:rPr>
+          <w:rFonts w:hint="eastAsia"/>
+        </w:rPr>
+        <w:t>用蚁剑</w:t>
+      </w:r>
+      <w:proofErr w:type="gramEnd"/>
+      <w:r>
+        <w:rPr>
+          <w:rFonts w:hint="eastAsia"/>
+        </w:rPr>
+        <w:t>将</w:t>
+      </w:r>
+      <w:r>
+        <w:rPr>
+          <w:rFonts w:hint="eastAsia"/>
+        </w:rPr>
+        <w:t>exe</w:t>
+      </w:r>
+      <w:r>
+        <w:rPr>
+          <w:rFonts w:hint="eastAsia"/>
+        </w:rPr>
+        <w:t>后门文件上传到目标靶机，然后执行即可上线（执行之前需要将目标主机的防火墙关闭）</w:t>
+      </w:r>
+    </w:p>
+    <w:p>
+      <w:pPr>
+        <w:ind w:firstLineChars="0" w:firstLine="0"/>
+      </w:pPr>
+      <w:r>
+        <w:rPr>
+          <w:noProof/>
+        </w:rPr>
+        <w:drawing>
+          <wp:inline distT="0" distB="0" distL="0" distR="0" wp14:anchorId="4AE694D5" wp14:editId="4C1C6E87">
+            <wp:extent cx="5274310" cy="1546860"/>
+            <wp:effectExtent l="0" t="0" r="2540" b="0"/>
+            <wp:docPr id="24" name="图片 24" descr="图形用户界面, 网站&#10;&#10;描述已自动生成"/>
+            <wp:cNvGraphicFramePr>
+              <a:graphicFrameLocks xmlns:a="http://schemas.openxmlformats.org/drawingml/2006/main" noChangeAspect="1"/>
+            </wp:cNvGraphicFramePr>
+            <a:graphic xmlns:a="http://schemas.openxmlformats.org/drawingml/2006/main">
+              <a:graphicData uri="http://schemas.openxmlformats.org/drawingml/2006/picture">
+                <pic:pic xmlns:pic="http://schemas.openxmlformats.org/drawingml/2006/picture">
+                  <pic:nvPicPr>
+                    <pic:cNvPr id="24" name="图片 24" descr="图形用户界面, 网站&#10;&#10;描述已自动生成"/>
+                    <pic:cNvPicPr/>
+                  </pic:nvPicPr>
+                  <pic:blipFill>
+                    <a:blip r:embed="rId31"/>
+                    <a:stretch>
+                      <a:fillRect/>
+                    </a:stretch>
+                  </pic:blipFill>
+                  <pic:spPr>
+                    <a:xfrm>
+                      <a:off x="0" y="0"/>
+                      <a:ext cx="5274310" cy="1546860"/>
+                    </a:xfrm>
+                    <a:prstGeom prst="rect">
+                      <a:avLst/>
+                    </a:prstGeom>
+                  </pic:spPr>
+                </pic:pic>
+              </a:graphicData>
+            </a:graphic>
+          </wp:inline>
+        </w:drawing>
+      </w:r>
+    </w:p>
+    <w:p>
+      <w:pPr>
+        <w:ind w:firstLineChars="0" w:firstLine="0"/>
+        <w:rPr>
+          <w:rFonts w:hint="eastAsia"/>
+        </w:rPr>
       </w:pPr>
     </w:p>
     <w:sectPr>
-      <w:headerReference w:type="even" r:id="rId28"/>
-      <w:headerReference w:type="default" r:id="rId29"/>
-      <w:footerReference w:type="even" r:id="rId30"/>
-      <w:footerReference w:type="default" r:id="rId31"/>
-      <w:headerReference w:type="first" r:id="rId32"/>
-      <w:footerReference w:type="first" r:id="rId33"/>
+      <w:headerReference w:type="even" r:id="rId32"/>
+      <w:headerReference w:type="default" r:id="rId33"/>
+      <w:footerReference w:type="even" r:id="rId34"/>
+      <w:footerReference w:type="default" r:id="rId35"/>
+      <w:headerReference w:type="first" r:id="rId36"/>
+      <w:footerReference w:type="first" r:id="rId37"/>
       <w:pgSz w:w="11906" w:h="16838"/>
       <w:pgMar w:top="1440" w:right="1800" w:bottom="1440" w:left="1800" w:header="851" w:footer="992" w:gutter="0"/>
       <w:cols w:space="425"/>

</xml_diff>